<commit_message>
Wrote about embedding media players in Text document
</commit_message>
<xml_diff>
--- a/Prototype_projct/Project_Document/DocumentOF_ProjectVP.docx
+++ b/Prototype_projct/Project_Document/DocumentOF_ProjectVP.docx
@@ -60,101 +60,157 @@
       <w:r>
         <w:t>Bushra Hussain</w:t>
       </w:r>
+    </w:p>
+    <w:p>
+      <w:pPr>
+        <w:jc w:val="both"/>
+      </w:pPr>
+      <w:r>
+        <w:rPr>
+          <w:b/>
+          <w:sz w:val="24"/>
+          <w:szCs w:val="24"/>
+        </w:rPr>
+        <w:t>Class:</w:t>
+      </w:r>
+      <w:r>
+        <w:rPr>
+          <w:b/>
+          <w:sz w:val="24"/>
+          <w:szCs w:val="24"/>
+        </w:rPr>
+        <w:t xml:space="preserve">                 </w:t>
+      </w:r>
+      <w:r>
+        <w:rPr>
+          <w:b/>
+          <w:sz w:val="24"/>
+          <w:szCs w:val="24"/>
+        </w:rPr>
+        <w:t xml:space="preserve"> </w:t>
+      </w:r>
+      <w:r>
+        <w:t xml:space="preserve">BSE 6A </w:t>
+      </w:r>
+    </w:p>
+    <w:p>
+      <w:pPr>
+        <w:jc w:val="both"/>
+      </w:pPr>
+      <w:r>
+        <w:rPr>
+          <w:b/>
+          <w:sz w:val="24"/>
+          <w:szCs w:val="24"/>
+        </w:rPr>
+        <w:t>Enroll No:</w:t>
+      </w:r>
+      <w:r>
+        <w:rPr>
+          <w:b/>
+          <w:sz w:val="24"/>
+          <w:szCs w:val="24"/>
+        </w:rPr>
+        <w:t xml:space="preserve">         </w:t>
+      </w:r>
+      <w:r>
+        <w:t xml:space="preserve"> 01-133122-111</w:t>
+      </w:r>
+    </w:p>
+    <w:p>
+      <w:pPr>
+        <w:jc w:val="both"/>
+        <w:rPr>
+          <w:b/>
+          <w:sz w:val="24"/>
+          <w:szCs w:val="24"/>
+        </w:rPr>
+      </w:pPr>
+      <w:r>
+        <w:rPr>
+          <w:b/>
+          <w:sz w:val="24"/>
+          <w:szCs w:val="24"/>
+        </w:rPr>
+        <w:t xml:space="preserve">Starting Date: </w:t>
+      </w:r>
+      <w:r>
+        <w:rPr>
+          <w:b/>
+          <w:sz w:val="24"/>
+          <w:szCs w:val="24"/>
+        </w:rPr>
+        <w:t xml:space="preserve"> </w:t>
+      </w:r>
+      <w:r>
+        <w:t xml:space="preserve">Wednesday, April 22, 2015 </w:t>
+      </w:r>
+      <w:r>
+        <w:rPr>
+          <w:b/>
+          <w:sz w:val="24"/>
+          <w:szCs w:val="24"/>
+        </w:rPr>
+        <w:t xml:space="preserve"> </w:t>
+      </w:r>
+    </w:p>
+    <w:p>
+      <w:pPr>
+        <w:jc w:val="both"/>
+        <w:rPr>
+          <w:b/>
+          <w:sz w:val="24"/>
+          <w:szCs w:val="24"/>
+        </w:rPr>
+      </w:pPr>
+      <w:r>
+        <w:rPr>
+          <w:b/>
+          <w:sz w:val="24"/>
+          <w:szCs w:val="24"/>
+        </w:rPr>
+        <w:t xml:space="preserve">Scope:              </w:t>
+      </w:r>
+      <w:r>
+        <w:t xml:space="preserve"> Detect all obstacle</w:t>
+      </w:r>
+      <w:r>
+        <w:t>s</w:t>
+      </w:r>
+      <w:r>
+        <w:t xml:space="preserve"> in video of Road </w:t>
+      </w:r>
+      <w:r>
+        <w:t>&amp; Highlight those obstacle</w:t>
+      </w:r>
+      <w:r>
+        <w:t>s</w:t>
+      </w:r>
       <w:bookmarkStart w:id="0" w:name="_GoBack"/>
       <w:bookmarkEnd w:id="0"/>
-    </w:p>
-    <w:p>
-      <w:pPr>
-        <w:jc w:val="both"/>
-      </w:pPr>
-      <w:r>
-        <w:rPr>
-          <w:b/>
-          <w:sz w:val="24"/>
-          <w:szCs w:val="24"/>
-        </w:rPr>
-        <w:t>Class:</w:t>
-      </w:r>
-      <w:r>
-        <w:rPr>
-          <w:b/>
-          <w:sz w:val="24"/>
-          <w:szCs w:val="24"/>
-        </w:rPr>
-        <w:t xml:space="preserve">                 </w:t>
-      </w:r>
-      <w:r>
-        <w:rPr>
-          <w:b/>
-          <w:sz w:val="24"/>
-          <w:szCs w:val="24"/>
-        </w:rPr>
+      <w:r>
         <w:t xml:space="preserve"> </w:t>
       </w:r>
-      <w:r>
-        <w:t xml:space="preserve">BSE 6A </w:t>
-      </w:r>
-    </w:p>
-    <w:p>
-      <w:pPr>
-        <w:jc w:val="both"/>
-      </w:pPr>
-      <w:r>
-        <w:rPr>
-          <w:b/>
-          <w:sz w:val="24"/>
-          <w:szCs w:val="24"/>
-        </w:rPr>
-        <w:t>Enroll No:</w:t>
-      </w:r>
-      <w:r>
-        <w:rPr>
-          <w:b/>
-          <w:sz w:val="24"/>
-          <w:szCs w:val="24"/>
-        </w:rPr>
-        <w:t xml:space="preserve">         </w:t>
-      </w:r>
-      <w:r>
-        <w:t xml:space="preserve"> 01-133122-111</w:t>
-      </w:r>
-    </w:p>
-    <w:p>
-      <w:pPr>
-        <w:jc w:val="both"/>
-        <w:rPr>
-          <w:b/>
-          <w:sz w:val="24"/>
-          <w:szCs w:val="24"/>
-        </w:rPr>
-      </w:pPr>
-      <w:r>
-        <w:rPr>
-          <w:b/>
-          <w:sz w:val="24"/>
-          <w:szCs w:val="24"/>
-        </w:rPr>
-        <w:t xml:space="preserve">Starting Date: </w:t>
-      </w:r>
-      <w:r>
-        <w:rPr>
-          <w:b/>
-          <w:sz w:val="24"/>
-          <w:szCs w:val="24"/>
-        </w:rPr>
-        <w:t xml:space="preserve"> </w:t>
-      </w:r>
-      <w:r>
-        <w:t xml:space="preserve">Wednesday, April 22, 2015 </w:t>
-      </w:r>
-      <w:r>
-        <w:rPr>
-          <w:b/>
-          <w:sz w:val="24"/>
-          <w:szCs w:val="24"/>
-        </w:rPr>
-        <w:t xml:space="preserve"> </w:t>
-      </w:r>
+    </w:p>
+    <w:p>
+      <w:pPr>
+        <w:jc w:val="both"/>
+        <w:rPr>
+          <w:b/>
+          <w:sz w:val="24"/>
+          <w:szCs w:val="24"/>
+        </w:rPr>
+      </w:pPr>
+    </w:p>
+    <w:p>
+      <w:pPr>
+        <w:jc w:val="both"/>
+        <w:rPr>
+          <w:b/>
+          <w:sz w:val="24"/>
+          <w:szCs w:val="24"/>
+        </w:rPr>
+      </w:pPr>
     </w:p>
     <w:p>
       <w:pPr>
@@ -180,6 +236,9 @@
       <w:pPr>
         <w:jc w:val="both"/>
       </w:pPr>
+      <w:r>
+        <w:t xml:space="preserve">Task:  </w:t>
+      </w:r>
       <w:r>
         <w:t>Prototype Finalize</w:t>
       </w:r>
@@ -211,7 +270,7 @@
                     <pic:cNvPicPr/>
                   </pic:nvPicPr>
                   <pic:blipFill>
-                    <a:blip r:embed="rId4"/>
+                    <a:blip r:embed="rId5"/>
                     <a:stretch>
                       <a:fillRect/>
                     </a:stretch>
@@ -243,7 +302,234 @@
     <w:p>
       <w:pPr>
         <w:jc w:val="both"/>
-      </w:pPr>
+        <w:rPr>
+          <w:b/>
+          <w:color w:val="FF0000"/>
+        </w:rPr>
+      </w:pPr>
+    </w:p>
+    <w:p>
+      <w:pPr>
+        <w:jc w:val="both"/>
+        <w:rPr>
+          <w:b/>
+          <w:color w:val="FF0000"/>
+        </w:rPr>
+      </w:pPr>
+    </w:p>
+    <w:p>
+      <w:pPr>
+        <w:jc w:val="both"/>
+        <w:rPr>
+          <w:b/>
+        </w:rPr>
+      </w:pPr>
+      <w:r>
+        <w:rPr>
+          <w:b/>
+          <w:color w:val="FF0000"/>
+        </w:rPr>
+        <w:lastRenderedPageBreak/>
+        <w:t>Week 2:</w:t>
+      </w:r>
+    </w:p>
+    <w:p>
+      <w:pPr>
+        <w:jc w:val="both"/>
+        <w:rPr>
+          <w:b/>
+        </w:rPr>
+      </w:pPr>
+      <w:r>
+        <w:rPr>
+          <w:b/>
+        </w:rPr>
+        <w:t>Tasks:</w:t>
+      </w:r>
+    </w:p>
+    <w:p>
+      <w:pPr>
+        <w:pStyle w:val="ListParagraph"/>
+        <w:numPr>
+          <w:ilvl w:val="0"/>
+          <w:numId w:val="1"/>
+        </w:numPr>
+        <w:jc w:val="both"/>
+      </w:pPr>
+      <w:r>
+        <w:t>Embedding</w:t>
+      </w:r>
+      <w:r>
+        <w:t xml:space="preserve"> media</w:t>
+      </w:r>
+      <w:r>
+        <w:t xml:space="preserve"> players into the form </w:t>
+      </w:r>
+    </w:p>
+    <w:p>
+      <w:pPr>
+        <w:pStyle w:val="ListParagraph"/>
+        <w:numPr>
+          <w:ilvl w:val="0"/>
+          <w:numId w:val="1"/>
+        </w:numPr>
+        <w:jc w:val="both"/>
+      </w:pPr>
+      <w:r>
+        <w:t xml:space="preserve">Reading Video </w:t>
+      </w:r>
+    </w:p>
+    <w:p>
+      <w:pPr>
+        <w:pStyle w:val="ListParagraph"/>
+        <w:numPr>
+          <w:ilvl w:val="0"/>
+          <w:numId w:val="1"/>
+        </w:numPr>
+        <w:jc w:val="both"/>
+      </w:pPr>
+      <w:r>
+        <w:t>Extract image frames</w:t>
+      </w:r>
+      <w:r>
+        <w:t xml:space="preserve"> from Video </w:t>
+      </w:r>
+    </w:p>
+    <w:p>
+      <w:pPr>
+        <w:pStyle w:val="ListParagraph"/>
+        <w:jc w:val="both"/>
+        <w:rPr>
+          <w:b/>
+          <w:sz w:val="24"/>
+          <w:szCs w:val="24"/>
+        </w:rPr>
+      </w:pPr>
+    </w:p>
+    <w:p>
+      <w:pPr>
+        <w:jc w:val="both"/>
+        <w:rPr>
+          <w:b/>
+          <w:sz w:val="24"/>
+          <w:szCs w:val="24"/>
+        </w:rPr>
+      </w:pPr>
+      <w:r>
+        <w:rPr>
+          <w:b/>
+          <w:sz w:val="24"/>
+          <w:szCs w:val="24"/>
+        </w:rPr>
+        <w:t xml:space="preserve">Embedding </w:t>
+      </w:r>
+      <w:r>
+        <w:rPr>
+          <w:b/>
+          <w:sz w:val="24"/>
+          <w:szCs w:val="24"/>
+        </w:rPr>
+        <w:t xml:space="preserve">Media </w:t>
+      </w:r>
+      <w:r>
+        <w:rPr>
+          <w:b/>
+          <w:sz w:val="24"/>
+          <w:szCs w:val="24"/>
+        </w:rPr>
+        <w:t>players into form:</w:t>
+      </w:r>
+    </w:p>
+    <w:p>
+      <w:pPr>
+        <w:jc w:val="both"/>
+      </w:pPr>
+      <w:r>
+        <w:t>There are</w:t>
+      </w:r>
+      <w:r>
+        <w:t xml:space="preserve"> three players on the form.</w:t>
+      </w:r>
+    </w:p>
+    <w:p>
+      <w:pPr>
+        <w:pStyle w:val="ListParagraph"/>
+        <w:numPr>
+          <w:ilvl w:val="0"/>
+          <w:numId w:val="2"/>
+        </w:numPr>
+        <w:jc w:val="both"/>
+      </w:pPr>
+      <w:r>
+        <w:t>1</w:t>
+      </w:r>
+      <w:r>
+        <w:rPr>
+          <w:vertAlign w:val="superscript"/>
+        </w:rPr>
+        <w:t>st</w:t>
+      </w:r>
+      <w:r>
+        <w:t xml:space="preserve"> is for original video which is uploaded by user</w:t>
+      </w:r>
+    </w:p>
+    <w:p>
+      <w:pPr>
+        <w:pStyle w:val="ListParagraph"/>
+        <w:numPr>
+          <w:ilvl w:val="0"/>
+          <w:numId w:val="2"/>
+        </w:numPr>
+        <w:jc w:val="both"/>
+      </w:pPr>
+      <w:r>
+        <w:t>2</w:t>
+      </w:r>
+      <w:r>
+        <w:rPr>
+          <w:vertAlign w:val="superscript"/>
+        </w:rPr>
+        <w:t>nd</w:t>
+      </w:r>
+      <w:r>
+        <w:t xml:space="preserve"> is to show the binary values of video. Two values only Black &amp; white, we’ll try to make road white and all other things (obstacles) black. So this player show the Road white &amp; Obstacles black.</w:t>
+      </w:r>
+    </w:p>
+    <w:p>
+      <w:pPr>
+        <w:pStyle w:val="ListParagraph"/>
+        <w:numPr>
+          <w:ilvl w:val="0"/>
+          <w:numId w:val="2"/>
+        </w:numPr>
+        <w:jc w:val="both"/>
+      </w:pPr>
+      <w:r>
+        <w:t>3</w:t>
+      </w:r>
+      <w:r>
+        <w:rPr>
+          <w:vertAlign w:val="superscript"/>
+        </w:rPr>
+        <w:t>rd</w:t>
+      </w:r>
+      <w:r>
+        <w:t xml:space="preserve"> is for final output video in which all the obstacles are highlighted.  </w:t>
+      </w:r>
+    </w:p>
+    <w:p>
+      <w:pPr>
+        <w:jc w:val="both"/>
+      </w:pPr>
+    </w:p>
+    <w:p>
+      <w:pPr>
+        <w:pStyle w:val="ListParagraph"/>
+        <w:jc w:val="both"/>
+      </w:pPr>
+      <w:r>
+        <w:t xml:space="preserve"> </w:t>
+      </w:r>
     </w:p>
     <w:p/>
     <w:sectPr>
@@ -254,6 +540,243 @@
     </w:sectPr>
   </w:body>
 </w:document>
+</file>
+
+<file path=word/numbering.xml><?xml version="1.0" encoding="utf-8"?>
+<w:numbering xmlns:wpc="http://schemas.microsoft.com/office/word/2010/wordprocessingCanvas" xmlns:mc="http://schemas.openxmlformats.org/markup-compatibility/2006" xmlns:o="urn:schemas-microsoft-com:office:office" xmlns:r="http://schemas.openxmlformats.org/officeDocument/2006/relationships" xmlns:m="http://schemas.openxmlformats.org/officeDocument/2006/math" xmlns:v="urn:schemas-microsoft-com:vml" xmlns:wp14="http://schemas.microsoft.com/office/word/2010/wordprocessingDrawing" xmlns:wp="http://schemas.openxmlformats.org/drawingml/2006/wordprocessingDrawing" xmlns:w10="urn:schemas-microsoft-com:office:word" xmlns:w="http://schemas.openxmlformats.org/wordprocessingml/2006/main" xmlns:w14="http://schemas.microsoft.com/office/word/2010/wordml" xmlns:w15="http://schemas.microsoft.com/office/word/2012/wordml" xmlns:wpg="http://schemas.microsoft.com/office/word/2010/wordprocessingGroup" xmlns:wpi="http://schemas.microsoft.com/office/word/2010/wordprocessingInk" xmlns:wne="http://schemas.microsoft.com/office/word/2006/wordml" xmlns:wps="http://schemas.microsoft.com/office/word/2010/wordprocessingShape" mc:Ignorable="w14 w15 wp14">
+  <w:abstractNum w:abstractNumId="0">
+    <w:nsid w:val="24790139"/>
+    <w:multiLevelType w:val="hybridMultilevel"/>
+    <w:tmpl w:val="408486F6"/>
+    <w:lvl w:ilvl="0" w:tplc="04090001">
+      <w:start w:val="1"/>
+      <w:numFmt w:val="bullet"/>
+      <w:lvlText w:val=""/>
+      <w:lvlJc w:val="left"/>
+      <w:pPr>
+        <w:ind w:left="720" w:hanging="360"/>
+      </w:pPr>
+      <w:rPr>
+        <w:rFonts w:ascii="Symbol" w:hAnsi="Symbol" w:hint="default"/>
+      </w:rPr>
+    </w:lvl>
+    <w:lvl w:ilvl="1" w:tplc="04090003" w:tentative="1">
+      <w:start w:val="1"/>
+      <w:numFmt w:val="bullet"/>
+      <w:lvlText w:val="o"/>
+      <w:lvlJc w:val="left"/>
+      <w:pPr>
+        <w:ind w:left="1440" w:hanging="360"/>
+      </w:pPr>
+      <w:rPr>
+        <w:rFonts w:ascii="Courier New" w:hAnsi="Courier New" w:cs="Courier New" w:hint="default"/>
+      </w:rPr>
+    </w:lvl>
+    <w:lvl w:ilvl="2" w:tplc="04090005" w:tentative="1">
+      <w:start w:val="1"/>
+      <w:numFmt w:val="bullet"/>
+      <w:lvlText w:val=""/>
+      <w:lvlJc w:val="left"/>
+      <w:pPr>
+        <w:ind w:left="2160" w:hanging="360"/>
+      </w:pPr>
+      <w:rPr>
+        <w:rFonts w:ascii="Wingdings" w:hAnsi="Wingdings" w:hint="default"/>
+      </w:rPr>
+    </w:lvl>
+    <w:lvl w:ilvl="3" w:tplc="04090001" w:tentative="1">
+      <w:start w:val="1"/>
+      <w:numFmt w:val="bullet"/>
+      <w:lvlText w:val=""/>
+      <w:lvlJc w:val="left"/>
+      <w:pPr>
+        <w:ind w:left="2880" w:hanging="360"/>
+      </w:pPr>
+      <w:rPr>
+        <w:rFonts w:ascii="Symbol" w:hAnsi="Symbol" w:hint="default"/>
+      </w:rPr>
+    </w:lvl>
+    <w:lvl w:ilvl="4" w:tplc="04090003" w:tentative="1">
+      <w:start w:val="1"/>
+      <w:numFmt w:val="bullet"/>
+      <w:lvlText w:val="o"/>
+      <w:lvlJc w:val="left"/>
+      <w:pPr>
+        <w:ind w:left="3600" w:hanging="360"/>
+      </w:pPr>
+      <w:rPr>
+        <w:rFonts w:ascii="Courier New" w:hAnsi="Courier New" w:cs="Courier New" w:hint="default"/>
+      </w:rPr>
+    </w:lvl>
+    <w:lvl w:ilvl="5" w:tplc="04090005" w:tentative="1">
+      <w:start w:val="1"/>
+      <w:numFmt w:val="bullet"/>
+      <w:lvlText w:val=""/>
+      <w:lvlJc w:val="left"/>
+      <w:pPr>
+        <w:ind w:left="4320" w:hanging="360"/>
+      </w:pPr>
+      <w:rPr>
+        <w:rFonts w:ascii="Wingdings" w:hAnsi="Wingdings" w:hint="default"/>
+      </w:rPr>
+    </w:lvl>
+    <w:lvl w:ilvl="6" w:tplc="04090001" w:tentative="1">
+      <w:start w:val="1"/>
+      <w:numFmt w:val="bullet"/>
+      <w:lvlText w:val=""/>
+      <w:lvlJc w:val="left"/>
+      <w:pPr>
+        <w:ind w:left="5040" w:hanging="360"/>
+      </w:pPr>
+      <w:rPr>
+        <w:rFonts w:ascii="Symbol" w:hAnsi="Symbol" w:hint="default"/>
+      </w:rPr>
+    </w:lvl>
+    <w:lvl w:ilvl="7" w:tplc="04090003" w:tentative="1">
+      <w:start w:val="1"/>
+      <w:numFmt w:val="bullet"/>
+      <w:lvlText w:val="o"/>
+      <w:lvlJc w:val="left"/>
+      <w:pPr>
+        <w:ind w:left="5760" w:hanging="360"/>
+      </w:pPr>
+      <w:rPr>
+        <w:rFonts w:ascii="Courier New" w:hAnsi="Courier New" w:cs="Courier New" w:hint="default"/>
+      </w:rPr>
+    </w:lvl>
+    <w:lvl w:ilvl="8" w:tplc="04090005" w:tentative="1">
+      <w:start w:val="1"/>
+      <w:numFmt w:val="bullet"/>
+      <w:lvlText w:val=""/>
+      <w:lvlJc w:val="left"/>
+      <w:pPr>
+        <w:ind w:left="6480" w:hanging="360"/>
+      </w:pPr>
+      <w:rPr>
+        <w:rFonts w:ascii="Wingdings" w:hAnsi="Wingdings" w:hint="default"/>
+      </w:rPr>
+    </w:lvl>
+  </w:abstractNum>
+  <w:abstractNum w:abstractNumId="1">
+    <w:nsid w:val="356E089C"/>
+    <w:multiLevelType w:val="hybridMultilevel"/>
+    <w:tmpl w:val="0F6E6902"/>
+    <w:lvl w:ilvl="0" w:tplc="04090001">
+      <w:start w:val="1"/>
+      <w:numFmt w:val="bullet"/>
+      <w:lvlText w:val=""/>
+      <w:lvlJc w:val="left"/>
+      <w:pPr>
+        <w:ind w:left="720" w:hanging="360"/>
+      </w:pPr>
+      <w:rPr>
+        <w:rFonts w:ascii="Symbol" w:hAnsi="Symbol" w:hint="default"/>
+      </w:rPr>
+    </w:lvl>
+    <w:lvl w:ilvl="1" w:tplc="04090003" w:tentative="1">
+      <w:start w:val="1"/>
+      <w:numFmt w:val="bullet"/>
+      <w:lvlText w:val="o"/>
+      <w:lvlJc w:val="left"/>
+      <w:pPr>
+        <w:ind w:left="1440" w:hanging="360"/>
+      </w:pPr>
+      <w:rPr>
+        <w:rFonts w:ascii="Courier New" w:hAnsi="Courier New" w:cs="Courier New" w:hint="default"/>
+      </w:rPr>
+    </w:lvl>
+    <w:lvl w:ilvl="2" w:tplc="04090005" w:tentative="1">
+      <w:start w:val="1"/>
+      <w:numFmt w:val="bullet"/>
+      <w:lvlText w:val=""/>
+      <w:lvlJc w:val="left"/>
+      <w:pPr>
+        <w:ind w:left="2160" w:hanging="360"/>
+      </w:pPr>
+      <w:rPr>
+        <w:rFonts w:ascii="Wingdings" w:hAnsi="Wingdings" w:hint="default"/>
+      </w:rPr>
+    </w:lvl>
+    <w:lvl w:ilvl="3" w:tplc="04090001" w:tentative="1">
+      <w:start w:val="1"/>
+      <w:numFmt w:val="bullet"/>
+      <w:lvlText w:val=""/>
+      <w:lvlJc w:val="left"/>
+      <w:pPr>
+        <w:ind w:left="2880" w:hanging="360"/>
+      </w:pPr>
+      <w:rPr>
+        <w:rFonts w:ascii="Symbol" w:hAnsi="Symbol" w:hint="default"/>
+      </w:rPr>
+    </w:lvl>
+    <w:lvl w:ilvl="4" w:tplc="04090003" w:tentative="1">
+      <w:start w:val="1"/>
+      <w:numFmt w:val="bullet"/>
+      <w:lvlText w:val="o"/>
+      <w:lvlJc w:val="left"/>
+      <w:pPr>
+        <w:ind w:left="3600" w:hanging="360"/>
+      </w:pPr>
+      <w:rPr>
+        <w:rFonts w:ascii="Courier New" w:hAnsi="Courier New" w:cs="Courier New" w:hint="default"/>
+      </w:rPr>
+    </w:lvl>
+    <w:lvl w:ilvl="5" w:tplc="04090005" w:tentative="1">
+      <w:start w:val="1"/>
+      <w:numFmt w:val="bullet"/>
+      <w:lvlText w:val=""/>
+      <w:lvlJc w:val="left"/>
+      <w:pPr>
+        <w:ind w:left="4320" w:hanging="360"/>
+      </w:pPr>
+      <w:rPr>
+        <w:rFonts w:ascii="Wingdings" w:hAnsi="Wingdings" w:hint="default"/>
+      </w:rPr>
+    </w:lvl>
+    <w:lvl w:ilvl="6" w:tplc="04090001" w:tentative="1">
+      <w:start w:val="1"/>
+      <w:numFmt w:val="bullet"/>
+      <w:lvlText w:val=""/>
+      <w:lvlJc w:val="left"/>
+      <w:pPr>
+        <w:ind w:left="5040" w:hanging="360"/>
+      </w:pPr>
+      <w:rPr>
+        <w:rFonts w:ascii="Symbol" w:hAnsi="Symbol" w:hint="default"/>
+      </w:rPr>
+    </w:lvl>
+    <w:lvl w:ilvl="7" w:tplc="04090003" w:tentative="1">
+      <w:start w:val="1"/>
+      <w:numFmt w:val="bullet"/>
+      <w:lvlText w:val="o"/>
+      <w:lvlJc w:val="left"/>
+      <w:pPr>
+        <w:ind w:left="5760" w:hanging="360"/>
+      </w:pPr>
+      <w:rPr>
+        <w:rFonts w:ascii="Courier New" w:hAnsi="Courier New" w:cs="Courier New" w:hint="default"/>
+      </w:rPr>
+    </w:lvl>
+    <w:lvl w:ilvl="8" w:tplc="04090005" w:tentative="1">
+      <w:start w:val="1"/>
+      <w:numFmt w:val="bullet"/>
+      <w:lvlText w:val=""/>
+      <w:lvlJc w:val="left"/>
+      <w:pPr>
+        <w:ind w:left="6480" w:hanging="360"/>
+      </w:pPr>
+      <w:rPr>
+        <w:rFonts w:ascii="Wingdings" w:hAnsi="Wingdings" w:hint="default"/>
+      </w:rPr>
+    </w:lvl>
+  </w:abstractNum>
+  <w:num w:numId="1">
+    <w:abstractNumId w:val="0"/>
+  </w:num>
+  <w:num w:numId="2">
+    <w:abstractNumId w:val="1"/>
+  </w:num>
+</w:numbering>
 </file>
 
 <file path=word/styles.xml><?xml version="1.0" encoding="utf-8"?>
@@ -677,6 +1200,17 @@
     <w:semiHidden/>
     <w:unhideWhenUsed/>
   </w:style>
+  <w:style w:type="paragraph" w:styleId="ListParagraph">
+    <w:name w:val="List Paragraph"/>
+    <w:basedOn w:val="Normal"/>
+    <w:uiPriority w:val="34"/>
+    <w:qFormat/>
+    <w:rsid w:val="004829EC"/>
+    <w:pPr>
+      <w:ind w:left="720"/>
+      <w:contextualSpacing/>
+    </w:pPr>
+  </w:style>
 </w:styles>
 </file>
 

</xml_diff>